<commit_message>
Dynamic Website Content Loading
</commit_message>
<xml_diff>
--- a/data/resume/docs/base.template.docx
+++ b/data/resume/docs/base.template.docx
@@ -66,7 +66,12 @@
       </w:r>
       <w:proofErr w:type="spellEnd"/>
       <w:r>
-        <w:t xml:space="preserve"> with over 9 years of extensive experience in Web Application Development. Proficient in full-stack development, with expertise in Java, frontend and backend development in Monolithic and Microservice architectures. Skilled in AWS Services, Stripe payment gateway integration, and Linux System Administration. Strong track record in developing ERP applications and diverse web applications for product and service-based organizations. Proficient in Spring, Hibernate, ReactJS, Angular and Docker. Actively engaged on stackoverflow.com with a reputation of over 8000 points. Passionate hobbyist guitarist.</w:t>
+        <w:t xml:space="preserve"> with over 9 years of extensive experience in Web Application Development. Proficient in full-stack development, with expertise in Java, frontend and backend development in Monolithic and Microservice architectures. Skilled in AWS Services, Stripe payment gateway integration, and Linux System Administration. Strong track record in developing ERP applications and diverse web applications for product and service-based organizations. Proficient in Spring, Hibernate, ReactJS, Angular and Docker. </w:t>
+      </w:r>
+    </w:p>
+    <w:p>
+      <w:r>
+        <w:t>Actively engaged on stackoverflow.com with a reputation of over 8000 points. Passionate hobbyist guitarist.</w:t>
       </w:r>
     </w:p>
     <w:p>

</xml_diff>

<commit_message>
Updated sde resume template
</commit_message>
<xml_diff>
--- a/data/resume/docs/base.template.docx
+++ b/data/resume/docs/base.template.docx
@@ -355,6 +355,7 @@
         <w:pStyle w:val="Heading3"/>
       </w:pPr>
       <w:r>
+        <w:lastRenderedPageBreak/>
         <w:t xml:space="preserve">Senior Software Engineer, </w:t>
       </w:r>
       <w:proofErr w:type="spellStart"/>
@@ -369,418 +370,536 @@
     <w:p>
       <w:pPr>
         <w:pStyle w:val="ListParagraph"/>
-      </w:pPr>
-      <w:r>
-        <w:t xml:space="preserve">Developed multi-user resource management and scheduling software using </w:t>
-      </w:r>
-      <w:proofErr w:type="spellStart"/>
-      <w:r>
-        <w:rPr>
+        <w:rPr>
+          <w:sz w:val="24"/>
+        </w:rPr>
+      </w:pPr>
+      <w:r>
+        <w:rPr>
+          <w:rStyle w:val="s1"/>
           <w:b/>
           <w:bCs/>
         </w:rPr>
-        <w:t>JavaEE</w:t>
+        <w:t>Core contributor and technical lead</w:t>
+      </w:r>
+      <w:r>
+        <w:t xml:space="preserve"> on the development of </w:t>
+      </w:r>
+      <w:proofErr w:type="spellStart"/>
+      <w:r>
+        <w:rPr>
+          <w:i/>
+          <w:iCs/>
+        </w:rPr>
+        <w:t>eResource</w:t>
       </w:r>
       <w:proofErr w:type="spellEnd"/>
       <w:r>
-        <w:t xml:space="preserve">, </w:t>
-      </w:r>
-      <w:r>
-        <w:rPr>
+        <w:rPr>
+          <w:i/>
+          <w:iCs/>
+        </w:rPr>
+        <w:t xml:space="preserve"> Scheduler</w:t>
+      </w:r>
+      <w:r>
+        <w:t>, a multi-user resource management platform built from the ground up for scalability, availability, and customization.</w:t>
+      </w:r>
+    </w:p>
+    <w:p>
+      <w:pPr>
+        <w:pStyle w:val="ListParagraph"/>
+      </w:pPr>
+      <w:r>
+        <w:t xml:space="preserve">Designed and developed </w:t>
+      </w:r>
+      <w:r>
+        <w:rPr>
+          <w:rStyle w:val="s1"/>
           <w:b/>
           <w:bCs/>
         </w:rPr>
-        <w:t>AngularJS</w:t>
-      </w:r>
-      <w:r>
-        <w:t xml:space="preserve">, and </w:t>
-      </w:r>
-      <w:r>
-        <w:rPr>
+        <w:t>RESTful services</w:t>
+      </w:r>
+      <w:r>
+        <w:t xml:space="preserve"> and dynamic frontend modules using </w:t>
+      </w:r>
+      <w:proofErr w:type="spellStart"/>
+      <w:r>
+        <w:rPr>
+          <w:rStyle w:val="s1"/>
           <w:b/>
           <w:bCs/>
         </w:rPr>
-        <w:t>Restful services</w:t>
-      </w:r>
-      <w:r>
-        <w:t>.</w:t>
-      </w:r>
-    </w:p>
-    <w:p>
-      <w:pPr>
-        <w:pStyle w:val="ListParagraph"/>
-      </w:pPr>
-      <w:r>
-        <w:t xml:space="preserve">Designed and implemented </w:t>
-      </w:r>
-      <w:r>
-        <w:rPr>
+        <w:t>JavaEE</w:t>
+      </w:r>
+      <w:proofErr w:type="spellEnd"/>
+      <w:r>
+        <w:t xml:space="preserve">, </w:t>
+      </w:r>
+      <w:r>
+        <w:rPr>
+          <w:rStyle w:val="s1"/>
           <w:b/>
           <w:bCs/>
         </w:rPr>
-        <w:t>RESTful APIs</w:t>
-      </w:r>
-      <w:r>
-        <w:t xml:space="preserve"> for seamless integration with external systems.</w:t>
-      </w:r>
-    </w:p>
-    <w:p>
-      <w:pPr>
-        <w:pStyle w:val="ListParagraph"/>
-      </w:pPr>
-      <w:r>
-        <w:lastRenderedPageBreak/>
-        <w:t>Collaborated with clients to gather requirements, provide technical guidance, and deliver custom solutions.</w:t>
-      </w:r>
-    </w:p>
-    <w:p>
-      <w:pPr>
-        <w:pStyle w:val="ListParagraph"/>
-      </w:pPr>
-      <w:r>
-        <w:t>Led the migration of legacy applications to modern technologies, resulting in improved performance and user experience.</w:t>
-      </w:r>
-    </w:p>
-    <w:p>
-      <w:pPr>
-        <w:pStyle w:val="Heading2"/>
-      </w:pPr>
-      <w:r>
-        <w:t>Project Profile</w:t>
-      </w:r>
-    </w:p>
-    <w:p>
-      <w:pPr>
-        <w:pStyle w:val="Heading3"/>
-      </w:pPr>
-      <w:r>
-        <w:t>LAZSA – Product Platform-as-a-Service</w:t>
-      </w:r>
-    </w:p>
-    <w:p>
-      <w:r>
-        <w:t>Industry-first Product Platform-as-a-Service (</w:t>
-      </w:r>
-      <w:proofErr w:type="spellStart"/>
-      <w:r>
-        <w:t>pPaaS</w:t>
-      </w:r>
-      <w:proofErr w:type="spellEnd"/>
-      <w:r>
-        <w:t>) to redefine digital innovation and drive competitive advantage through digital business. The platform provides a comprehensive set of tools and technology stack to efficiently manage, define, design, develop, and deploy phases of product development.</w:t>
-      </w:r>
-    </w:p>
-    <w:p>
-      <w:r>
-        <w:t>Key Contributions:</w:t>
-      </w:r>
-    </w:p>
-    <w:p>
-      <w:pPr>
-        <w:pStyle w:val="ListParagraph"/>
-      </w:pPr>
-      <w:r>
-        <w:t>Led a team in the development and implementation of core features, ensuring successful delivery to the production environment.</w:t>
-      </w:r>
-    </w:p>
-    <w:p>
-      <w:pPr>
-        <w:pStyle w:val="ListParagraph"/>
-      </w:pPr>
-      <w:r>
-        <w:t>Collaborated with stakeholders to understand requirements and made architectural decisions to ensure the platform's scalability and performance.</w:t>
-      </w:r>
-    </w:p>
-    <w:p>
-      <w:pPr>
-        <w:pStyle w:val="ListParagraph"/>
-      </w:pPr>
-      <w:r>
-        <w:t xml:space="preserve">Implemented Java8, Spring Boot, AWS services, Kafka, ReactJS, Docker, Kubernetes, Jenkins, </w:t>
-      </w:r>
-      <w:proofErr w:type="spellStart"/>
-      <w:r>
-        <w:rPr>
+        <w:t>AngularJS</w:t>
+      </w:r>
+      <w:r>
+        <w:t xml:space="preserve">, and </w:t>
+      </w:r>
+      <w:r>
+        <w:rPr>
+          <w:rStyle w:val="s1"/>
           <w:b/>
           <w:bCs/>
         </w:rPr>
-        <w:t>Sagemaker</w:t>
-      </w:r>
-      <w:proofErr w:type="spellEnd"/>
-      <w:r>
-        <w:t xml:space="preserve">, </w:t>
-      </w:r>
-      <w:proofErr w:type="spellStart"/>
-      <w:r>
-        <w:rPr>
+        <w:t>Bootstrap</w:t>
+      </w:r>
+      <w:r>
+        <w:t>, forming the backbone of the platform’s booking, timesheet, and reporting features.</w:t>
+      </w:r>
+    </w:p>
+    <w:p>
+      <w:pPr>
+        <w:pStyle w:val="ListParagraph"/>
+      </w:pPr>
+      <w:r>
+        <w:t>Mentored junior developers and facilitated code reviews, fostering a culture of quality and hands-on learning within the team.</w:t>
+      </w:r>
+    </w:p>
+    <w:p>
+      <w:pPr>
+        <w:pStyle w:val="ListParagraph"/>
+        <w:rPr>
+          <w:sz w:val="24"/>
+        </w:rPr>
+      </w:pPr>
+      <w:r>
+        <w:t xml:space="preserve">Played a core role in the platform’s </w:t>
+      </w:r>
+      <w:r>
+        <w:rPr>
+          <w:rStyle w:val="s1"/>
           <w:b/>
           <w:bCs/>
         </w:rPr>
-        <w:t>MLFlow</w:t>
-      </w:r>
-      <w:proofErr w:type="spellEnd"/>
-      <w:r>
-        <w:t xml:space="preserve">, </w:t>
-      </w:r>
-      <w:proofErr w:type="spellStart"/>
-      <w:r>
-        <w:rPr>
+        <w:t>first public release after 3 years of active development</w:t>
+      </w:r>
+      <w:r>
+        <w:t xml:space="preserve">, contributing across all phases—from designing architecture and building features to testing, optimization, and deployment of a </w:t>
+      </w:r>
+      <w:r>
+        <w:rPr>
+          <w:rStyle w:val="s1"/>
           <w:b/>
           <w:bCs/>
         </w:rPr>
-        <w:t>Kedro</w:t>
+        <w:t>highly available and scalable system</w:t>
+      </w:r>
+      <w:r>
+        <w:t>.</w:t>
+      </w:r>
+    </w:p>
+    <w:p>
+      <w:pPr>
+        <w:pStyle w:val="Heading2"/>
+      </w:pPr>
+      <w:r>
+        <w:t>Project Profile</w:t>
+      </w:r>
+    </w:p>
+    <w:p>
+      <w:pPr>
+        <w:pStyle w:val="Heading3"/>
+      </w:pPr>
+      <w:r>
+        <w:t>LAZSA – Product Platform-as-a-Service</w:t>
+      </w:r>
+    </w:p>
+    <w:p>
+      <w:r>
+        <w:t>Industry-first Product Platform-as-a-Service (</w:t>
+      </w:r>
+      <w:proofErr w:type="spellStart"/>
+      <w:r>
+        <w:t>pPaaS</w:t>
       </w:r>
       <w:proofErr w:type="spellEnd"/>
       <w:r>
-        <w:t xml:space="preserve">, and </w:t>
-      </w:r>
+        <w:t>) to redefine digital innovation and drive competitive advantage through digital business. The platform provides a comprehensive set of tools and technology stack to efficiently manage, define, design, develop, and deploy phases of product development.</w:t>
+      </w:r>
+    </w:p>
+    <w:p>
+      <w:r>
+        <w:t>Key Contributions:</w:t>
+      </w:r>
+    </w:p>
+    <w:p>
+      <w:pPr>
+        <w:pStyle w:val="ListParagraph"/>
+      </w:pPr>
+      <w:r>
+        <w:t>Led a team in the development and implementation of core features, ensuring successful delivery to the production environment.</w:t>
+      </w:r>
+    </w:p>
+    <w:p>
+      <w:pPr>
+        <w:pStyle w:val="ListParagraph"/>
+      </w:pPr>
+      <w:r>
+        <w:t>Collaborated with stakeholders to understand requirements and made architectural decisions to ensure the platform's scalability and performance.</w:t>
+      </w:r>
+    </w:p>
+    <w:p>
+      <w:pPr>
+        <w:pStyle w:val="ListParagraph"/>
+      </w:pPr>
+      <w:r>
+        <w:t xml:space="preserve">Implemented Java8, Spring Boot, AWS services, Kafka, ReactJS, Docker, Kubernetes, Jenkins, </w:t>
+      </w:r>
+      <w:proofErr w:type="spellStart"/>
       <w:r>
         <w:rPr>
           <w:b/>
           <w:bCs/>
         </w:rPr>
-        <w:t>ELK</w:t>
-      </w:r>
-      <w:r>
-        <w:t xml:space="preserve"> for seamless development and deployment.</w:t>
-      </w:r>
-    </w:p>
-    <w:p>
-      <w:pPr>
-        <w:pStyle w:val="Heading3"/>
-      </w:pPr>
+        <w:t>Sagemaker</w:t>
+      </w:r>
+      <w:proofErr w:type="spellEnd"/>
+      <w:r>
+        <w:t xml:space="preserve">, </w:t>
+      </w:r>
       <w:proofErr w:type="spellStart"/>
-      <w:r>
-        <w:t>DiPEC</w:t>
-      </w:r>
-      <w:proofErr w:type="spellEnd"/>
-      <w:r>
-        <w:t xml:space="preserve"> (Digitalized Project Execution)</w:t>
-      </w:r>
-    </w:p>
-    <w:p>
-      <w:r>
-        <w:t>Web application created to digitalize project development, utilized by engineers of Siemens. The project involved team leadership and development from the initial stages. The application was developed in a microservices architecture, ensuring scalability.</w:t>
-      </w:r>
-    </w:p>
-    <w:p>
-      <w:r>
-        <w:t>Key Contributions:</w:t>
-      </w:r>
-    </w:p>
-    <w:p>
-      <w:pPr>
-        <w:pStyle w:val="ListParagraph"/>
-      </w:pPr>
-      <w:r>
-        <w:t>Led a team in the development of features and functionality, meeting project deadlines and ensuring high code quality.</w:t>
-      </w:r>
-    </w:p>
-    <w:p>
-      <w:pPr>
-        <w:pStyle w:val="ListParagraph"/>
-      </w:pPr>
-      <w:r>
-        <w:t xml:space="preserve">Leveraged </w:t>
-      </w:r>
       <w:r>
         <w:rPr>
           <w:b/>
           <w:bCs/>
         </w:rPr>
-        <w:t>Spring Boot</w:t>
-      </w:r>
+        <w:t>MLFlow</w:t>
+      </w:r>
+      <w:proofErr w:type="spellEnd"/>
       <w:r>
         <w:t xml:space="preserve">, </w:t>
       </w:r>
+      <w:proofErr w:type="spellStart"/>
       <w:r>
         <w:rPr>
           <w:b/>
           <w:bCs/>
         </w:rPr>
-        <w:t>Kafka</w:t>
-      </w:r>
-      <w:r>
-        <w:t xml:space="preserve">, Angular 8, </w:t>
-      </w:r>
-      <w:proofErr w:type="spellStart"/>
-      <w:r>
-        <w:t>Postgresql</w:t>
+        <w:t>Kedro</w:t>
       </w:r>
       <w:proofErr w:type="spellEnd"/>
       <w:r>
-        <w:t>, and Material UI to deliver a robust and user-friendly application.</w:t>
-      </w:r>
-    </w:p>
-    <w:p>
-      <w:pPr>
-        <w:pStyle w:val="Heading3"/>
-      </w:pPr>
-      <w:proofErr w:type="spellStart"/>
-      <w:r>
-        <w:t>eResource</w:t>
-      </w:r>
-      <w:proofErr w:type="spellEnd"/>
-      <w:r>
-        <w:t xml:space="preserve"> Scheduler</w:t>
-      </w:r>
-    </w:p>
-    <w:p>
-      <w:proofErr w:type="spellStart"/>
-      <w:r>
-        <w:t>Enbraun's</w:t>
-      </w:r>
-      <w:proofErr w:type="spellEnd"/>
-      <w:r>
-        <w:t xml:space="preserve"> </w:t>
-      </w:r>
-      <w:proofErr w:type="spellStart"/>
-      <w:r>
-        <w:t>eResource</w:t>
-      </w:r>
-      <w:proofErr w:type="spellEnd"/>
-      <w:r>
-        <w:t xml:space="preserve"> Scheduler is a multi-user feature-rich software for resource management and scheduling. The application enables organizations to efficiently schedule, plan, and manage employees, equipment, and other resources.</w:t>
-      </w:r>
-    </w:p>
-    <w:p>
-      <w:r>
-        <w:t>Key Contributions:</w:t>
-      </w:r>
-    </w:p>
-    <w:p>
-      <w:pPr>
-        <w:pStyle w:val="ListParagraph"/>
-      </w:pPr>
-      <w:r>
-        <w:t xml:space="preserve">Developed RESTful services, utilizing AngularJS, Bootstrap, OAuth2, and </w:t>
-      </w:r>
-      <w:proofErr w:type="spellStart"/>
-      <w:r>
-        <w:t>JavaEE</w:t>
-      </w:r>
-      <w:proofErr w:type="spellEnd"/>
-      <w:r>
-        <w:t xml:space="preserve"> to create a comprehensive resource management solution.</w:t>
-      </w:r>
-    </w:p>
-    <w:p>
-      <w:pPr>
-        <w:pStyle w:val="ListParagraph"/>
-      </w:pPr>
-      <w:r>
-        <w:t>Collaborated with clients to gather requirements, design customizations, and provide technical guidance.</w:t>
-      </w:r>
-    </w:p>
-    <w:p>
-      <w:pPr>
-        <w:pStyle w:val="ListParagraph"/>
-      </w:pPr>
-      <w:r>
-        <w:t>Implemented user-defined fields, booking charts, time sheets, and other advanced features to enhance resource management capabilities.</w:t>
-      </w:r>
-    </w:p>
-    <w:p>
-      <w:pPr>
-        <w:pStyle w:val="Heading3"/>
-      </w:pPr>
-      <w:proofErr w:type="spellStart"/>
-      <w:r>
-        <w:t>Abho</w:t>
-      </w:r>
-      <w:proofErr w:type="spellEnd"/>
-      <w:r>
-        <w:t xml:space="preserve"> Costing Sheet</w:t>
-      </w:r>
-    </w:p>
-    <w:p>
-      <w:r>
-        <w:t xml:space="preserve">Web application designed to manage costing in the fashion designing industry. The application enables management of clients, fabrics, </w:t>
-      </w:r>
-      <w:proofErr w:type="spellStart"/>
-      <w:r>
-        <w:t>labor</w:t>
-      </w:r>
-      <w:proofErr w:type="spellEnd"/>
-      <w:r>
-        <w:t xml:space="preserve"> costs, dyeing, overheads, and provides precise cost analysis.</w:t>
-      </w:r>
-    </w:p>
-    <w:p>
-      <w:r>
-        <w:t>Key Contributions:</w:t>
-      </w:r>
-    </w:p>
-    <w:p>
-      <w:pPr>
-        <w:pStyle w:val="ListParagraph"/>
-      </w:pPr>
-      <w:r>
-        <w:t xml:space="preserve">Developed RESTful services using AngularJS, Bootstrap, Servlets, Java EE, and </w:t>
-      </w:r>
-      <w:proofErr w:type="spellStart"/>
-      <w:r>
-        <w:t>Wildfly</w:t>
-      </w:r>
-      <w:proofErr w:type="spellEnd"/>
-      <w:r>
-        <w:t xml:space="preserve"> to create a user-friendly and efficient costing management application.</w:t>
-      </w:r>
-    </w:p>
-    <w:p>
-      <w:pPr>
-        <w:pStyle w:val="ListParagraph"/>
-      </w:pPr>
-      <w:r>
-        <w:t>Implemented role-based access control to ensure appropriate authorization for different application components.</w:t>
-      </w:r>
-    </w:p>
-    <w:p>
-      <w:pPr>
-        <w:pStyle w:val="Heading2"/>
-      </w:pPr>
-      <w:r>
-        <w:t>Education Detail</w:t>
-      </w:r>
-    </w:p>
-    <w:p>
+        <w:t xml:space="preserve">, and </w:t>
+      </w:r>
       <w:r>
         <w:rPr>
           <w:b/>
           <w:bCs/>
         </w:rPr>
-        <w:t>Master of Science</w:t>
-      </w:r>
-      <w:r>
-        <w:t xml:space="preserve"> in Data Science from Liverpool John </w:t>
-      </w:r>
+        <w:t>ELK</w:t>
+      </w:r>
+      <w:r>
+        <w:t xml:space="preserve"> for seamless development and deployment.</w:t>
+      </w:r>
+    </w:p>
+    <w:p>
+      <w:pPr>
+        <w:pStyle w:val="Heading3"/>
+      </w:pPr>
       <w:proofErr w:type="spellStart"/>
       <w:r>
-        <w:t>Moores</w:t>
+        <w:t>DiPEC</w:t>
       </w:r>
       <w:proofErr w:type="spellEnd"/>
       <w:r>
-        <w:t xml:space="preserve"> University (Distance)</w:t>
-      </w:r>
-    </w:p>
-    <w:p>
+        <w:t xml:space="preserve"> (Digitalized Project Execution)</w:t>
+      </w:r>
+    </w:p>
+    <w:p>
+      <w:r>
+        <w:t>Web application created to digitalize project development, utilized by engineers of Siemens. The project involved team leadership and development from the initial stages. The application was developed in a microservices architecture, ensuring scalability.</w:t>
+      </w:r>
+    </w:p>
+    <w:p>
+      <w:r>
+        <w:t>Key Contributions:</w:t>
+      </w:r>
+    </w:p>
+    <w:p>
+      <w:pPr>
+        <w:pStyle w:val="ListParagraph"/>
+      </w:pPr>
+      <w:r>
+        <w:t>Led a team in the development of features and functionality, meeting project deadlines and ensuring high code quality.</w:t>
+      </w:r>
+    </w:p>
+    <w:p>
+      <w:pPr>
+        <w:pStyle w:val="ListParagraph"/>
+      </w:pPr>
+      <w:r>
+        <w:t xml:space="preserve">Leveraged </w:t>
+      </w:r>
       <w:r>
         <w:rPr>
           <w:b/>
           <w:bCs/>
         </w:rPr>
-        <w:t>Post Graduate Diploma</w:t>
-      </w:r>
-      <w:r>
-        <w:t xml:space="preserve"> in Data Science from IIITB Bangalore (Distance)</w:t>
-      </w:r>
-    </w:p>
-    <w:p>
+        <w:t>Spring Boot</w:t>
+      </w:r>
+      <w:r>
+        <w:t xml:space="preserve">, </w:t>
+      </w:r>
       <w:r>
         <w:rPr>
           <w:b/>
           <w:bCs/>
         </w:rPr>
+        <w:t>Kafka</w:t>
+      </w:r>
+      <w:r>
+        <w:t xml:space="preserve">, Angular 8, </w:t>
+      </w:r>
+      <w:proofErr w:type="spellStart"/>
+      <w:r>
+        <w:t>Postgresql</w:t>
+      </w:r>
+      <w:proofErr w:type="spellEnd"/>
+      <w:r>
+        <w:t>, and Material UI to deliver a robust and user-friendly application.</w:t>
+      </w:r>
+    </w:p>
+    <w:p>
+      <w:pPr>
+        <w:pStyle w:val="Heading3"/>
+      </w:pPr>
+      <w:proofErr w:type="spellStart"/>
+      <w:r>
+        <w:t>eResource</w:t>
+      </w:r>
+      <w:proofErr w:type="spellEnd"/>
+      <w:r>
+        <w:t xml:space="preserve"> Scheduler</w:t>
+      </w:r>
+    </w:p>
+    <w:p>
+      <w:proofErr w:type="spellStart"/>
+      <w:r>
+        <w:t>Enbraun's</w:t>
+      </w:r>
+      <w:proofErr w:type="spellEnd"/>
+      <w:r>
+        <w:t xml:space="preserve"> </w:t>
+      </w:r>
+      <w:proofErr w:type="spellStart"/>
+      <w:r>
+        <w:t>eResource</w:t>
+      </w:r>
+      <w:proofErr w:type="spellEnd"/>
+      <w:r>
+        <w:t xml:space="preserve"> Scheduler is a multi-user feature-rich software for resource management and scheduling. The application enables organizations to efficiently schedule, plan, and manage employees, equipment, and other resources.</w:t>
+      </w:r>
+    </w:p>
+    <w:p>
+      <w:r>
+        <w:t xml:space="preserve">Link : </w:t>
+      </w:r>
+      <w:hyperlink r:id="rId11" w:history="1">
+        <w:r>
+          <w:rPr>
+            <w:rStyle w:val="Hyperlink"/>
+          </w:rPr>
+          <w:t>https://www.eresourcescheduler.com</w:t>
+        </w:r>
+      </w:hyperlink>
+      <w:r>
+        <w:tab/>
+      </w:r>
+      <w:r>
+        <w:tab/>
+      </w:r>
+    </w:p>
+    <w:p>
+      <w:r>
+        <w:t>Key Contributions:</w:t>
+      </w:r>
+    </w:p>
+    <w:p>
+      <w:pPr>
+        <w:pStyle w:val="ListParagraph"/>
+        <w:rPr>
+          <w:sz w:val="24"/>
+        </w:rPr>
+      </w:pPr>
+      <w:r>
+        <w:t xml:space="preserve">Developed scalable </w:t>
+      </w:r>
+      <w:r>
+        <w:rPr>
+          <w:rStyle w:val="s1"/>
+          <w:b/>
+          <w:bCs/>
+        </w:rPr>
+        <w:t>RESTful APIs</w:t>
+      </w:r>
+      <w:r>
+        <w:t xml:space="preserve"> and interactive frontend modules using </w:t>
+      </w:r>
+      <w:proofErr w:type="spellStart"/>
+      <w:r>
+        <w:rPr>
+          <w:rStyle w:val="s1"/>
+          <w:b/>
+          <w:bCs/>
+        </w:rPr>
+        <w:t>JavaEE</w:t>
+      </w:r>
+      <w:proofErr w:type="spellEnd"/>
+      <w:r>
+        <w:t xml:space="preserve">, </w:t>
+      </w:r>
+      <w:r>
+        <w:rPr>
+          <w:rStyle w:val="s1"/>
+          <w:b/>
+          <w:bCs/>
+        </w:rPr>
+        <w:t>AngularJS</w:t>
+      </w:r>
+      <w:r>
+        <w:t xml:space="preserve">, </w:t>
+      </w:r>
+      <w:r>
+        <w:rPr>
+          <w:rStyle w:val="s1"/>
+          <w:b/>
+          <w:bCs/>
+        </w:rPr>
+        <w:t>Bootstrap</w:t>
+      </w:r>
+      <w:r>
+        <w:t xml:space="preserve">, and </w:t>
+      </w:r>
+      <w:r>
+        <w:rPr>
+          <w:rStyle w:val="s1"/>
+          <w:b/>
+          <w:bCs/>
+        </w:rPr>
+        <w:t>OAuth2</w:t>
+      </w:r>
+      <w:r>
+        <w:t>, enabling secure, responsive, and modular scheduling capabilities.</w:t>
+      </w:r>
+    </w:p>
+    <w:p>
+      <w:pPr>
+        <w:pStyle w:val="ListParagraph"/>
+      </w:pPr>
+      <w:r>
+        <w:t xml:space="preserve">Implemented advanced features including </w:t>
+      </w:r>
+      <w:r>
+        <w:rPr>
+          <w:rStyle w:val="s1"/>
+          <w:b/>
+          <w:bCs/>
+        </w:rPr>
+        <w:t>user-defined fields</w:t>
+      </w:r>
+      <w:r>
+        <w:t xml:space="preserve">, </w:t>
+      </w:r>
+      <w:r>
+        <w:rPr>
+          <w:rStyle w:val="s1"/>
+          <w:b/>
+          <w:bCs/>
+        </w:rPr>
+        <w:t>dynamic booking charts</w:t>
+      </w:r>
+      <w:r>
+        <w:t xml:space="preserve">, </w:t>
+      </w:r>
+      <w:r>
+        <w:rPr>
+          <w:rStyle w:val="s1"/>
+          <w:b/>
+          <w:bCs/>
+        </w:rPr>
+        <w:t>timesheet modules</w:t>
+      </w:r>
+      <w:r>
+        <w:t xml:space="preserve">, and </w:t>
+      </w:r>
+      <w:r>
+        <w:rPr>
+          <w:rStyle w:val="s1"/>
+          <w:b/>
+          <w:bCs/>
+        </w:rPr>
+        <w:t>customized reporting</w:t>
+      </w:r>
+      <w:r>
+        <w:t>, significantly improving planning flexibility and user experience.</w:t>
+      </w:r>
+    </w:p>
+    <w:p>
+      <w:pPr>
+        <w:pStyle w:val="ListParagraph"/>
+      </w:pPr>
+      <w:r>
+        <w:t>Contributed to architectural enhancements to support multi-user concurrency, performance tuning, and UI responsiveness across enterprise deployments.</w:t>
+      </w:r>
+    </w:p>
+    <w:p>
+      <w:pPr>
+        <w:pStyle w:val="Heading2"/>
+      </w:pPr>
+      <w:r>
+        <w:t>Education Detail</w:t>
+      </w:r>
+    </w:p>
+    <w:p>
+      <w:r>
+        <w:rPr>
+          <w:b/>
+          <w:bCs/>
+        </w:rPr>
+        <w:t>Master of Science</w:t>
+      </w:r>
+      <w:r>
+        <w:t xml:space="preserve"> in Data Science from Liverpool John </w:t>
+      </w:r>
+      <w:proofErr w:type="spellStart"/>
+      <w:r>
+        <w:t>Moores</w:t>
+      </w:r>
+      <w:proofErr w:type="spellEnd"/>
+      <w:r>
+        <w:t xml:space="preserve"> University (Distance)</w:t>
+      </w:r>
+    </w:p>
+    <w:p>
+      <w:r>
+        <w:rPr>
+          <w:b/>
+          <w:bCs/>
+        </w:rPr>
+        <w:t>Post Graduate Diploma</w:t>
+      </w:r>
+      <w:r>
+        <w:t xml:space="preserve"> in Data Science from IIITB Bangalore (Distance)</w:t>
+      </w:r>
+    </w:p>
+    <w:p>
+      <w:r>
+        <w:rPr>
+          <w:b/>
+          <w:bCs/>
+        </w:rPr>
         <w:t>Bachelor of Technology</w:t>
       </w:r>
       <w:r>
@@ -789,12 +908,12 @@
     </w:p>
     <w:p/>
     <w:sectPr>
-      <w:headerReference w:type="even" r:id="rId11"/>
-      <w:headerReference w:type="default" r:id="rId12"/>
-      <w:footerReference w:type="even" r:id="rId13"/>
-      <w:footerReference w:type="default" r:id="rId14"/>
-      <w:headerReference w:type="first" r:id="rId15"/>
-      <w:footerReference w:type="first" r:id="rId16"/>
+      <w:headerReference w:type="even" r:id="rId12"/>
+      <w:headerReference w:type="default" r:id="rId13"/>
+      <w:footerReference w:type="even" r:id="rId14"/>
+      <w:footerReference w:type="default" r:id="rId15"/>
+      <w:headerReference w:type="first" r:id="rId16"/>
+      <w:footerReference w:type="first" r:id="rId17"/>
       <w:pgSz w:w="11906" w:h="16838"/>
       <w:pgMar w:top="1134" w:right="1440" w:bottom="1440" w:left="1440" w:header="708" w:footer="708" w:gutter="0"/>
       <w:cols w:space="708"/>
@@ -1162,6 +1281,155 @@
     </w:lvl>
   </w:abstractNum>
   <w:abstractNum w:abstractNumId="2" w15:restartNumberingAfterBreak="0">
+    <w:nsid w:val="2CDA66CF"/>
+    <w:multiLevelType w:val="multilevel"/>
+    <w:tmpl w:val="D654EECE"/>
+    <w:lvl w:ilvl="0">
+      <w:start w:val="1"/>
+      <w:numFmt w:val="bullet"/>
+      <w:lvlText w:val=""/>
+      <w:lvlJc w:val="left"/>
+      <w:pPr>
+        <w:tabs>
+          <w:tab w:val="num" w:pos="720"/>
+        </w:tabs>
+        <w:ind w:left="720" w:hanging="360"/>
+      </w:pPr>
+      <w:rPr>
+        <w:rFonts w:ascii="Symbol" w:hAnsi="Symbol" w:hint="default"/>
+        <w:sz w:val="20"/>
+      </w:rPr>
+    </w:lvl>
+    <w:lvl w:ilvl="1" w:tentative="1">
+      <w:start w:val="1"/>
+      <w:numFmt w:val="bullet"/>
+      <w:lvlText w:val="o"/>
+      <w:lvlJc w:val="left"/>
+      <w:pPr>
+        <w:tabs>
+          <w:tab w:val="num" w:pos="1440"/>
+        </w:tabs>
+        <w:ind w:left="1440" w:hanging="360"/>
+      </w:pPr>
+      <w:rPr>
+        <w:rFonts w:ascii="Courier New" w:hAnsi="Courier New" w:hint="default"/>
+        <w:sz w:val="20"/>
+      </w:rPr>
+    </w:lvl>
+    <w:lvl w:ilvl="2" w:tentative="1">
+      <w:start w:val="1"/>
+      <w:numFmt w:val="bullet"/>
+      <w:lvlText w:val=""/>
+      <w:lvlJc w:val="left"/>
+      <w:pPr>
+        <w:tabs>
+          <w:tab w:val="num" w:pos="2160"/>
+        </w:tabs>
+        <w:ind w:left="2160" w:hanging="360"/>
+      </w:pPr>
+      <w:rPr>
+        <w:rFonts w:ascii="Wingdings" w:hAnsi="Wingdings" w:hint="default"/>
+        <w:sz w:val="20"/>
+      </w:rPr>
+    </w:lvl>
+    <w:lvl w:ilvl="3" w:tentative="1">
+      <w:start w:val="1"/>
+      <w:numFmt w:val="bullet"/>
+      <w:lvlText w:val=""/>
+      <w:lvlJc w:val="left"/>
+      <w:pPr>
+        <w:tabs>
+          <w:tab w:val="num" w:pos="2880"/>
+        </w:tabs>
+        <w:ind w:left="2880" w:hanging="360"/>
+      </w:pPr>
+      <w:rPr>
+        <w:rFonts w:ascii="Wingdings" w:hAnsi="Wingdings" w:hint="default"/>
+        <w:sz w:val="20"/>
+      </w:rPr>
+    </w:lvl>
+    <w:lvl w:ilvl="4" w:tentative="1">
+      <w:start w:val="1"/>
+      <w:numFmt w:val="bullet"/>
+      <w:lvlText w:val=""/>
+      <w:lvlJc w:val="left"/>
+      <w:pPr>
+        <w:tabs>
+          <w:tab w:val="num" w:pos="3600"/>
+        </w:tabs>
+        <w:ind w:left="3600" w:hanging="360"/>
+      </w:pPr>
+      <w:rPr>
+        <w:rFonts w:ascii="Wingdings" w:hAnsi="Wingdings" w:hint="default"/>
+        <w:sz w:val="20"/>
+      </w:rPr>
+    </w:lvl>
+    <w:lvl w:ilvl="5" w:tentative="1">
+      <w:start w:val="1"/>
+      <w:numFmt w:val="bullet"/>
+      <w:lvlText w:val=""/>
+      <w:lvlJc w:val="left"/>
+      <w:pPr>
+        <w:tabs>
+          <w:tab w:val="num" w:pos="4320"/>
+        </w:tabs>
+        <w:ind w:left="4320" w:hanging="360"/>
+      </w:pPr>
+      <w:rPr>
+        <w:rFonts w:ascii="Wingdings" w:hAnsi="Wingdings" w:hint="default"/>
+        <w:sz w:val="20"/>
+      </w:rPr>
+    </w:lvl>
+    <w:lvl w:ilvl="6" w:tentative="1">
+      <w:start w:val="1"/>
+      <w:numFmt w:val="bullet"/>
+      <w:lvlText w:val=""/>
+      <w:lvlJc w:val="left"/>
+      <w:pPr>
+        <w:tabs>
+          <w:tab w:val="num" w:pos="5040"/>
+        </w:tabs>
+        <w:ind w:left="5040" w:hanging="360"/>
+      </w:pPr>
+      <w:rPr>
+        <w:rFonts w:ascii="Wingdings" w:hAnsi="Wingdings" w:hint="default"/>
+        <w:sz w:val="20"/>
+      </w:rPr>
+    </w:lvl>
+    <w:lvl w:ilvl="7" w:tentative="1">
+      <w:start w:val="1"/>
+      <w:numFmt w:val="bullet"/>
+      <w:lvlText w:val=""/>
+      <w:lvlJc w:val="left"/>
+      <w:pPr>
+        <w:tabs>
+          <w:tab w:val="num" w:pos="5760"/>
+        </w:tabs>
+        <w:ind w:left="5760" w:hanging="360"/>
+      </w:pPr>
+      <w:rPr>
+        <w:rFonts w:ascii="Wingdings" w:hAnsi="Wingdings" w:hint="default"/>
+        <w:sz w:val="20"/>
+      </w:rPr>
+    </w:lvl>
+    <w:lvl w:ilvl="8" w:tentative="1">
+      <w:start w:val="1"/>
+      <w:numFmt w:val="bullet"/>
+      <w:lvlText w:val=""/>
+      <w:lvlJc w:val="left"/>
+      <w:pPr>
+        <w:tabs>
+          <w:tab w:val="num" w:pos="6480"/>
+        </w:tabs>
+        <w:ind w:left="6480" w:hanging="360"/>
+      </w:pPr>
+      <w:rPr>
+        <w:rFonts w:ascii="Wingdings" w:hAnsi="Wingdings" w:hint="default"/>
+        <w:sz w:val="20"/>
+      </w:rPr>
+    </w:lvl>
+  </w:abstractNum>
+  <w:abstractNum w:abstractNumId="3" w15:restartNumberingAfterBreak="0">
     <w:nsid w:val="2FD660CC"/>
     <w:multiLevelType w:val="multilevel"/>
     <w:tmpl w:val="0D1435CC"/>
@@ -1275,7 +1543,7 @@
       </w:rPr>
     </w:lvl>
   </w:abstractNum>
-  <w:abstractNum w:abstractNumId="3" w15:restartNumberingAfterBreak="0">
+  <w:abstractNum w:abstractNumId="4" w15:restartNumberingAfterBreak="0">
     <w:nsid w:val="329E2124"/>
     <w:multiLevelType w:val="hybridMultilevel"/>
     <w:tmpl w:val="19E48F2E"/>
@@ -1388,7 +1656,7 @@
       </w:rPr>
     </w:lvl>
   </w:abstractNum>
-  <w:abstractNum w:abstractNumId="4" w15:restartNumberingAfterBreak="0">
+  <w:abstractNum w:abstractNumId="5" w15:restartNumberingAfterBreak="0">
     <w:nsid w:val="33503E36"/>
     <w:multiLevelType w:val="multilevel"/>
     <w:tmpl w:val="70AAB1CC"/>
@@ -1502,7 +1770,7 @@
       </w:rPr>
     </w:lvl>
   </w:abstractNum>
-  <w:abstractNum w:abstractNumId="5" w15:restartNumberingAfterBreak="0">
+  <w:abstractNum w:abstractNumId="6" w15:restartNumberingAfterBreak="0">
     <w:nsid w:val="36482F9D"/>
     <w:multiLevelType w:val="multilevel"/>
     <w:tmpl w:val="B2064420"/>
@@ -1616,7 +1884,156 @@
       </w:rPr>
     </w:lvl>
   </w:abstractNum>
-  <w:abstractNum w:abstractNumId="6" w15:restartNumberingAfterBreak="0">
+  <w:abstractNum w:abstractNumId="7" w15:restartNumberingAfterBreak="0">
+    <w:nsid w:val="37A97E0B"/>
+    <w:multiLevelType w:val="multilevel"/>
+    <w:tmpl w:val="A504370A"/>
+    <w:lvl w:ilvl="0">
+      <w:start w:val="1"/>
+      <w:numFmt w:val="bullet"/>
+      <w:lvlText w:val=""/>
+      <w:lvlJc w:val="left"/>
+      <w:pPr>
+        <w:tabs>
+          <w:tab w:val="num" w:pos="720"/>
+        </w:tabs>
+        <w:ind w:left="720" w:hanging="360"/>
+      </w:pPr>
+      <w:rPr>
+        <w:rFonts w:ascii="Symbol" w:hAnsi="Symbol" w:hint="default"/>
+        <w:sz w:val="20"/>
+      </w:rPr>
+    </w:lvl>
+    <w:lvl w:ilvl="1" w:tentative="1">
+      <w:start w:val="1"/>
+      <w:numFmt w:val="bullet"/>
+      <w:lvlText w:val="o"/>
+      <w:lvlJc w:val="left"/>
+      <w:pPr>
+        <w:tabs>
+          <w:tab w:val="num" w:pos="1440"/>
+        </w:tabs>
+        <w:ind w:left="1440" w:hanging="360"/>
+      </w:pPr>
+      <w:rPr>
+        <w:rFonts w:ascii="Courier New" w:hAnsi="Courier New" w:hint="default"/>
+        <w:sz w:val="20"/>
+      </w:rPr>
+    </w:lvl>
+    <w:lvl w:ilvl="2" w:tentative="1">
+      <w:start w:val="1"/>
+      <w:numFmt w:val="bullet"/>
+      <w:lvlText w:val=""/>
+      <w:lvlJc w:val="left"/>
+      <w:pPr>
+        <w:tabs>
+          <w:tab w:val="num" w:pos="2160"/>
+        </w:tabs>
+        <w:ind w:left="2160" w:hanging="360"/>
+      </w:pPr>
+      <w:rPr>
+        <w:rFonts w:ascii="Wingdings" w:hAnsi="Wingdings" w:hint="default"/>
+        <w:sz w:val="20"/>
+      </w:rPr>
+    </w:lvl>
+    <w:lvl w:ilvl="3" w:tentative="1">
+      <w:start w:val="1"/>
+      <w:numFmt w:val="bullet"/>
+      <w:lvlText w:val=""/>
+      <w:lvlJc w:val="left"/>
+      <w:pPr>
+        <w:tabs>
+          <w:tab w:val="num" w:pos="2880"/>
+        </w:tabs>
+        <w:ind w:left="2880" w:hanging="360"/>
+      </w:pPr>
+      <w:rPr>
+        <w:rFonts w:ascii="Wingdings" w:hAnsi="Wingdings" w:hint="default"/>
+        <w:sz w:val="20"/>
+      </w:rPr>
+    </w:lvl>
+    <w:lvl w:ilvl="4" w:tentative="1">
+      <w:start w:val="1"/>
+      <w:numFmt w:val="bullet"/>
+      <w:lvlText w:val=""/>
+      <w:lvlJc w:val="left"/>
+      <w:pPr>
+        <w:tabs>
+          <w:tab w:val="num" w:pos="3600"/>
+        </w:tabs>
+        <w:ind w:left="3600" w:hanging="360"/>
+      </w:pPr>
+      <w:rPr>
+        <w:rFonts w:ascii="Wingdings" w:hAnsi="Wingdings" w:hint="default"/>
+        <w:sz w:val="20"/>
+      </w:rPr>
+    </w:lvl>
+    <w:lvl w:ilvl="5" w:tentative="1">
+      <w:start w:val="1"/>
+      <w:numFmt w:val="bullet"/>
+      <w:lvlText w:val=""/>
+      <w:lvlJc w:val="left"/>
+      <w:pPr>
+        <w:tabs>
+          <w:tab w:val="num" w:pos="4320"/>
+        </w:tabs>
+        <w:ind w:left="4320" w:hanging="360"/>
+      </w:pPr>
+      <w:rPr>
+        <w:rFonts w:ascii="Wingdings" w:hAnsi="Wingdings" w:hint="default"/>
+        <w:sz w:val="20"/>
+      </w:rPr>
+    </w:lvl>
+    <w:lvl w:ilvl="6" w:tentative="1">
+      <w:start w:val="1"/>
+      <w:numFmt w:val="bullet"/>
+      <w:lvlText w:val=""/>
+      <w:lvlJc w:val="left"/>
+      <w:pPr>
+        <w:tabs>
+          <w:tab w:val="num" w:pos="5040"/>
+        </w:tabs>
+        <w:ind w:left="5040" w:hanging="360"/>
+      </w:pPr>
+      <w:rPr>
+        <w:rFonts w:ascii="Wingdings" w:hAnsi="Wingdings" w:hint="default"/>
+        <w:sz w:val="20"/>
+      </w:rPr>
+    </w:lvl>
+    <w:lvl w:ilvl="7" w:tentative="1">
+      <w:start w:val="1"/>
+      <w:numFmt w:val="bullet"/>
+      <w:lvlText w:val=""/>
+      <w:lvlJc w:val="left"/>
+      <w:pPr>
+        <w:tabs>
+          <w:tab w:val="num" w:pos="5760"/>
+        </w:tabs>
+        <w:ind w:left="5760" w:hanging="360"/>
+      </w:pPr>
+      <w:rPr>
+        <w:rFonts w:ascii="Wingdings" w:hAnsi="Wingdings" w:hint="default"/>
+        <w:sz w:val="20"/>
+      </w:rPr>
+    </w:lvl>
+    <w:lvl w:ilvl="8" w:tentative="1">
+      <w:start w:val="1"/>
+      <w:numFmt w:val="bullet"/>
+      <w:lvlText w:val=""/>
+      <w:lvlJc w:val="left"/>
+      <w:pPr>
+        <w:tabs>
+          <w:tab w:val="num" w:pos="6480"/>
+        </w:tabs>
+        <w:ind w:left="6480" w:hanging="360"/>
+      </w:pPr>
+      <w:rPr>
+        <w:rFonts w:ascii="Wingdings" w:hAnsi="Wingdings" w:hint="default"/>
+        <w:sz w:val="20"/>
+      </w:rPr>
+    </w:lvl>
+  </w:abstractNum>
+  <w:abstractNum w:abstractNumId="8" w15:restartNumberingAfterBreak="0">
     <w:nsid w:val="383B6628"/>
     <w:multiLevelType w:val="hybridMultilevel"/>
     <w:tmpl w:val="B9E4D9E8"/>
@@ -1729,7 +2146,7 @@
       </w:rPr>
     </w:lvl>
   </w:abstractNum>
-  <w:abstractNum w:abstractNumId="7" w15:restartNumberingAfterBreak="0">
+  <w:abstractNum w:abstractNumId="9" w15:restartNumberingAfterBreak="0">
     <w:nsid w:val="4AAD090A"/>
     <w:multiLevelType w:val="hybridMultilevel"/>
     <w:tmpl w:val="C81C68FE"/>
@@ -1842,7 +2259,7 @@
       </w:rPr>
     </w:lvl>
   </w:abstractNum>
-  <w:abstractNum w:abstractNumId="8" w15:restartNumberingAfterBreak="0">
+  <w:abstractNum w:abstractNumId="10" w15:restartNumberingAfterBreak="0">
     <w:nsid w:val="539B25F9"/>
     <w:multiLevelType w:val="hybridMultilevel"/>
     <w:tmpl w:val="15BE6336"/>
@@ -1955,7 +2372,7 @@
       </w:rPr>
     </w:lvl>
   </w:abstractNum>
-  <w:abstractNum w:abstractNumId="9" w15:restartNumberingAfterBreak="0">
+  <w:abstractNum w:abstractNumId="11" w15:restartNumberingAfterBreak="0">
     <w:nsid w:val="61734771"/>
     <w:multiLevelType w:val="hybridMultilevel"/>
     <w:tmpl w:val="045E0406"/>
@@ -2068,7 +2485,7 @@
       </w:rPr>
     </w:lvl>
   </w:abstractNum>
-  <w:abstractNum w:abstractNumId="10" w15:restartNumberingAfterBreak="0">
+  <w:abstractNum w:abstractNumId="12" w15:restartNumberingAfterBreak="0">
     <w:nsid w:val="668308D1"/>
     <w:multiLevelType w:val="hybridMultilevel"/>
     <w:tmpl w:val="E3E8B5C8"/>
@@ -2181,7 +2598,7 @@
       </w:rPr>
     </w:lvl>
   </w:abstractNum>
-  <w:abstractNum w:abstractNumId="11" w15:restartNumberingAfterBreak="0">
+  <w:abstractNum w:abstractNumId="13" w15:restartNumberingAfterBreak="0">
     <w:nsid w:val="705C4E56"/>
     <w:multiLevelType w:val="hybridMultilevel"/>
     <w:tmpl w:val="20744B44"/>
@@ -2294,7 +2711,156 @@
       </w:rPr>
     </w:lvl>
   </w:abstractNum>
-  <w:abstractNum w:abstractNumId="12" w15:restartNumberingAfterBreak="0">
+  <w:abstractNum w:abstractNumId="14" w15:restartNumberingAfterBreak="0">
+    <w:nsid w:val="75EC4137"/>
+    <w:multiLevelType w:val="multilevel"/>
+    <w:tmpl w:val="2B780B16"/>
+    <w:lvl w:ilvl="0">
+      <w:start w:val="1"/>
+      <w:numFmt w:val="bullet"/>
+      <w:lvlText w:val=""/>
+      <w:lvlJc w:val="left"/>
+      <w:pPr>
+        <w:tabs>
+          <w:tab w:val="num" w:pos="720"/>
+        </w:tabs>
+        <w:ind w:left="720" w:hanging="360"/>
+      </w:pPr>
+      <w:rPr>
+        <w:rFonts w:ascii="Symbol" w:hAnsi="Symbol" w:hint="default"/>
+        <w:sz w:val="20"/>
+      </w:rPr>
+    </w:lvl>
+    <w:lvl w:ilvl="1" w:tentative="1">
+      <w:start w:val="1"/>
+      <w:numFmt w:val="bullet"/>
+      <w:lvlText w:val="o"/>
+      <w:lvlJc w:val="left"/>
+      <w:pPr>
+        <w:tabs>
+          <w:tab w:val="num" w:pos="1440"/>
+        </w:tabs>
+        <w:ind w:left="1440" w:hanging="360"/>
+      </w:pPr>
+      <w:rPr>
+        <w:rFonts w:ascii="Courier New" w:hAnsi="Courier New" w:hint="default"/>
+        <w:sz w:val="20"/>
+      </w:rPr>
+    </w:lvl>
+    <w:lvl w:ilvl="2" w:tentative="1">
+      <w:start w:val="1"/>
+      <w:numFmt w:val="bullet"/>
+      <w:lvlText w:val=""/>
+      <w:lvlJc w:val="left"/>
+      <w:pPr>
+        <w:tabs>
+          <w:tab w:val="num" w:pos="2160"/>
+        </w:tabs>
+        <w:ind w:left="2160" w:hanging="360"/>
+      </w:pPr>
+      <w:rPr>
+        <w:rFonts w:ascii="Wingdings" w:hAnsi="Wingdings" w:hint="default"/>
+        <w:sz w:val="20"/>
+      </w:rPr>
+    </w:lvl>
+    <w:lvl w:ilvl="3" w:tentative="1">
+      <w:start w:val="1"/>
+      <w:numFmt w:val="bullet"/>
+      <w:lvlText w:val=""/>
+      <w:lvlJc w:val="left"/>
+      <w:pPr>
+        <w:tabs>
+          <w:tab w:val="num" w:pos="2880"/>
+        </w:tabs>
+        <w:ind w:left="2880" w:hanging="360"/>
+      </w:pPr>
+      <w:rPr>
+        <w:rFonts w:ascii="Wingdings" w:hAnsi="Wingdings" w:hint="default"/>
+        <w:sz w:val="20"/>
+      </w:rPr>
+    </w:lvl>
+    <w:lvl w:ilvl="4" w:tentative="1">
+      <w:start w:val="1"/>
+      <w:numFmt w:val="bullet"/>
+      <w:lvlText w:val=""/>
+      <w:lvlJc w:val="left"/>
+      <w:pPr>
+        <w:tabs>
+          <w:tab w:val="num" w:pos="3600"/>
+        </w:tabs>
+        <w:ind w:left="3600" w:hanging="360"/>
+      </w:pPr>
+      <w:rPr>
+        <w:rFonts w:ascii="Wingdings" w:hAnsi="Wingdings" w:hint="default"/>
+        <w:sz w:val="20"/>
+      </w:rPr>
+    </w:lvl>
+    <w:lvl w:ilvl="5" w:tentative="1">
+      <w:start w:val="1"/>
+      <w:numFmt w:val="bullet"/>
+      <w:lvlText w:val=""/>
+      <w:lvlJc w:val="left"/>
+      <w:pPr>
+        <w:tabs>
+          <w:tab w:val="num" w:pos="4320"/>
+        </w:tabs>
+        <w:ind w:left="4320" w:hanging="360"/>
+      </w:pPr>
+      <w:rPr>
+        <w:rFonts w:ascii="Wingdings" w:hAnsi="Wingdings" w:hint="default"/>
+        <w:sz w:val="20"/>
+      </w:rPr>
+    </w:lvl>
+    <w:lvl w:ilvl="6" w:tentative="1">
+      <w:start w:val="1"/>
+      <w:numFmt w:val="bullet"/>
+      <w:lvlText w:val=""/>
+      <w:lvlJc w:val="left"/>
+      <w:pPr>
+        <w:tabs>
+          <w:tab w:val="num" w:pos="5040"/>
+        </w:tabs>
+        <w:ind w:left="5040" w:hanging="360"/>
+      </w:pPr>
+      <w:rPr>
+        <w:rFonts w:ascii="Wingdings" w:hAnsi="Wingdings" w:hint="default"/>
+        <w:sz w:val="20"/>
+      </w:rPr>
+    </w:lvl>
+    <w:lvl w:ilvl="7" w:tentative="1">
+      <w:start w:val="1"/>
+      <w:numFmt w:val="bullet"/>
+      <w:lvlText w:val=""/>
+      <w:lvlJc w:val="left"/>
+      <w:pPr>
+        <w:tabs>
+          <w:tab w:val="num" w:pos="5760"/>
+        </w:tabs>
+        <w:ind w:left="5760" w:hanging="360"/>
+      </w:pPr>
+      <w:rPr>
+        <w:rFonts w:ascii="Wingdings" w:hAnsi="Wingdings" w:hint="default"/>
+        <w:sz w:val="20"/>
+      </w:rPr>
+    </w:lvl>
+    <w:lvl w:ilvl="8" w:tentative="1">
+      <w:start w:val="1"/>
+      <w:numFmt w:val="bullet"/>
+      <w:lvlText w:val=""/>
+      <w:lvlJc w:val="left"/>
+      <w:pPr>
+        <w:tabs>
+          <w:tab w:val="num" w:pos="6480"/>
+        </w:tabs>
+        <w:ind w:left="6480" w:hanging="360"/>
+      </w:pPr>
+      <w:rPr>
+        <w:rFonts w:ascii="Wingdings" w:hAnsi="Wingdings" w:hint="default"/>
+        <w:sz w:val="20"/>
+      </w:rPr>
+    </w:lvl>
+  </w:abstractNum>
+  <w:abstractNum w:abstractNumId="15" w15:restartNumberingAfterBreak="0">
     <w:nsid w:val="79410EA9"/>
     <w:multiLevelType w:val="multilevel"/>
     <w:tmpl w:val="B2064420"/>
@@ -2408,7 +2974,7 @@
       </w:rPr>
     </w:lvl>
   </w:abstractNum>
-  <w:abstractNum w:abstractNumId="13" w15:restartNumberingAfterBreak="0">
+  <w:abstractNum w:abstractNumId="16" w15:restartNumberingAfterBreak="0">
     <w:nsid w:val="7A197240"/>
     <w:multiLevelType w:val="hybridMultilevel"/>
     <w:tmpl w:val="C6565D12"/>
@@ -2523,46 +3089,55 @@
     </w:lvl>
   </w:abstractNum>
   <w:num w:numId="1" w16cid:durableId="1049646241">
-    <w:abstractNumId w:val="9"/>
+    <w:abstractNumId w:val="11"/>
   </w:num>
   <w:num w:numId="2" w16cid:durableId="1928613810">
     <w:abstractNumId w:val="1"/>
   </w:num>
   <w:num w:numId="3" w16cid:durableId="725370466">
+    <w:abstractNumId w:val="12"/>
+  </w:num>
+  <w:num w:numId="4" w16cid:durableId="506603808">
+    <w:abstractNumId w:val="13"/>
+  </w:num>
+  <w:num w:numId="5" w16cid:durableId="266473631">
+    <w:abstractNumId w:val="9"/>
+  </w:num>
+  <w:num w:numId="6" w16cid:durableId="971835870">
+    <w:abstractNumId w:val="8"/>
+  </w:num>
+  <w:num w:numId="7" w16cid:durableId="1566866956">
     <w:abstractNumId w:val="10"/>
   </w:num>
-  <w:num w:numId="4" w16cid:durableId="506603808">
-    <w:abstractNumId w:val="11"/>
+  <w:num w:numId="8" w16cid:durableId="503859219">
+    <w:abstractNumId w:val="4"/>
   </w:num>
-  <w:num w:numId="5" w16cid:durableId="266473631">
-    <w:abstractNumId w:val="7"/>
+  <w:num w:numId="9" w16cid:durableId="1776704470">
+    <w:abstractNumId w:val="16"/>
   </w:num>
-  <w:num w:numId="6" w16cid:durableId="971835870">
+  <w:num w:numId="10" w16cid:durableId="1383558193">
     <w:abstractNumId w:val="6"/>
   </w:num>
-  <w:num w:numId="7" w16cid:durableId="1566866956">
-    <w:abstractNumId w:val="8"/>
+  <w:num w:numId="11" w16cid:durableId="177891573">
+    <w:abstractNumId w:val="15"/>
   </w:num>
-  <w:num w:numId="8" w16cid:durableId="503859219">
+  <w:num w:numId="12" w16cid:durableId="1051224317">
     <w:abstractNumId w:val="3"/>
   </w:num>
-  <w:num w:numId="9" w16cid:durableId="1776704470">
-    <w:abstractNumId w:val="13"/>
-  </w:num>
-  <w:num w:numId="10" w16cid:durableId="1383558193">
+  <w:num w:numId="13" w16cid:durableId="1719285139">
     <w:abstractNumId w:val="5"/>
-  </w:num>
-  <w:num w:numId="11" w16cid:durableId="177891573">
-    <w:abstractNumId w:val="12"/>
-  </w:num>
-  <w:num w:numId="12" w16cid:durableId="1051224317">
-    <w:abstractNumId w:val="2"/>
-  </w:num>
-  <w:num w:numId="13" w16cid:durableId="1719285139">
-    <w:abstractNumId w:val="4"/>
   </w:num>
   <w:num w:numId="14" w16cid:durableId="610623155">
     <w:abstractNumId w:val="0"/>
+  </w:num>
+  <w:num w:numId="15" w16cid:durableId="23942989">
+    <w:abstractNumId w:val="2"/>
+  </w:num>
+  <w:num w:numId="16" w16cid:durableId="1672366111">
+    <w:abstractNumId w:val="7"/>
+  </w:num>
+  <w:num w:numId="17" w16cid:durableId="1321882498">
+    <w:abstractNumId w:val="14"/>
   </w:num>
 </w:numbering>
 </file>
@@ -3247,6 +3822,26 @@
       <w:sz w:val="21"/>
     </w:rPr>
   </w:style>
+  <w:style w:type="paragraph" w:customStyle="1" w:styleId="p1">
+    <w:name w:val="p1"/>
+    <w:basedOn w:val="Normal"/>
+    <w:rsid w:val="00F96BFD"/>
+    <w:pPr>
+      <w:spacing w:before="100" w:beforeAutospacing="1" w:after="100" w:afterAutospacing="1"/>
+    </w:pPr>
+    <w:rPr>
+      <w:rFonts w:ascii="Times New Roman" w:eastAsia="Times New Roman" w:hAnsi="Times New Roman" w:cs="Times New Roman"/>
+      <w:kern w:val="0"/>
+      <w:sz w:val="24"/>
+      <w:lang w:eastAsia="en-GB"/>
+      <w14:ligatures w14:val="none"/>
+    </w:rPr>
+  </w:style>
+  <w:style w:type="character" w:customStyle="1" w:styleId="s1">
+    <w:name w:val="s1"/>
+    <w:basedOn w:val="DefaultParagraphFont"/>
+    <w:rsid w:val="00F96BFD"/>
+  </w:style>
 </w:styles>
 </file>
 

</xml_diff>